<commit_message>
Homework / Prep Build Fixes
See Ryan Cromar's emails from 10/26/2021 at 1:06 PM; 10/21/2021 at 1:22 PM; and 10/14/2021 at 5:04 PM
</commit_message>
<xml_diff>
--- a/docs/hp/L11/11_HW_Answer_Key_A.docx
+++ b/docs/hp/L11/11_HW_Answer_Key_A.docx
@@ -60,15 +60,14 @@
         <w:t xml:space="preserve">Homework</w:t>
       </w:r>
     </w:p>
+    <w:bookmarkStart w:id="20" w:name="solutions"/>
     <w:p>
       <w:pPr>
         <w:pStyle w:val="Heading2"/>
       </w:pPr>
-      <w:bookmarkStart w:id="20" w:name="solutions"/>
       <w:r>
         <w:t xml:space="preserve">Solutions</w:t>
       </w:r>
-      <w:bookmarkEnd w:id="20"/>
     </w:p>
     <w:p>
       <w:r>
@@ -81,7 +80,7 @@
       <w:tblPr>
         <w:tblStyle w:val="Table"/>
         <w:tblW w:type="pct" w:w="5000.0"/>
-        <w:tblLook w:firstRow="1"/>
+        <w:tblLook w:firstRow="1" w:lastRow="0" w:firstColumn="0" w:lastColumn="0" w:noHBand="0" w:noVBand="0" w:val="0020"/>
       </w:tblPr>
       <w:tblGrid>
         <w:gridCol w:w="792"/>
@@ -89,16 +88,7 @@
         <w:gridCol w:w="6573"/>
       </w:tblGrid>
       <w:tr>
-        <w:trPr>
-          <w:cnfStyle w:firstRow="1"/>
-        </w:trPr>
-        <w:tc>
-          <w:tcPr>
-            <w:tcBorders>
-              <w:bottom w:val="single"/>
-            </w:tcBorders>
-            <w:vAlign w:val="bottom"/>
-          </w:tcPr>
+        <w:tc>
           <w:p>
             <w:pPr>
               <w:pStyle w:val="Compact"/>
@@ -110,12 +100,6 @@
           </w:p>
         </w:tc>
         <w:tc>
-          <w:tcPr>
-            <w:tcBorders>
-              <w:bottom w:val="single"/>
-            </w:tcBorders>
-            <w:vAlign w:val="bottom"/>
-          </w:tcPr>
           <w:p>
             <w:pPr>
               <w:pStyle w:val="Compact"/>
@@ -127,12 +111,6 @@
           </w:p>
         </w:tc>
         <w:tc>
-          <w:tcPr>
-            <w:tcBorders>
-              <w:bottom w:val="single"/>
-            </w:tcBorders>
-            <w:vAlign w:val="bottom"/>
-          </w:tcPr>
           <w:p>
             <w:pPr>
               <w:pStyle w:val="Compact"/>
@@ -182,6 +160,9 @@
                   <m:t>t</m:t>
                 </m:r>
                 <m:r>
+                  <m:rPr>
+                    <m:sty m:val="p"/>
+                  </m:rPr>
                   <m:t>=</m:t>
                 </m:r>
                 <m:f>
@@ -189,17 +170,20 @@
                     <m:type m:val="bar"/>
                   </m:fPr>
                   <m:num>
-                    <m:bar>
-                      <m:barPr>
-                        <m:pos m:val="top"/>
-                      </m:barPr>
+                    <m:acc>
+                      <m:accPr>
+                        <m:chr m:val="‾"/>
+                      </m:accPr>
                       <m:e>
                         <m:r>
                           <m:t>x</m:t>
                         </m:r>
                       </m:e>
-                    </m:bar>
+                    </m:acc>
                     <m:r>
+                      <m:rPr>
+                        <m:sty m:val="p"/>
+                      </m:rPr>
                       <m:t>−</m:t>
                     </m:r>
                     <m:r>
@@ -211,6 +195,9 @@
                       <m:t>s</m:t>
                     </m:r>
                     <m:r>
+                      <m:rPr>
+                        <m:sty m:val="p"/>
+                      </m:rPr>
                       <m:t>/</m:t>
                     </m:r>
                     <m:rad>
@@ -243,6 +230,9 @@
                   <m:t>z</m:t>
                 </m:r>
                 <m:r>
+                  <m:rPr>
+                    <m:sty m:val="p"/>
+                  </m:rPr>
                   <m:t>=</m:t>
                 </m:r>
                 <m:f>
@@ -250,17 +240,20 @@
                     <m:type m:val="bar"/>
                   </m:fPr>
                   <m:num>
-                    <m:bar>
-                      <m:barPr>
-                        <m:pos m:val="top"/>
-                      </m:barPr>
+                    <m:acc>
+                      <m:accPr>
+                        <m:chr m:val="‾"/>
+                      </m:accPr>
                       <m:e>
                         <m:r>
                           <m:t>x</m:t>
                         </m:r>
                       </m:e>
-                    </m:bar>
+                    </m:acc>
                     <m:r>
+                      <m:rPr>
+                        <m:sty m:val="p"/>
+                      </m:rPr>
                       <m:t>−</m:t>
                     </m:r>
                     <m:r>
@@ -272,6 +265,9 @@
                       <m:t>σ</m:t>
                     </m:r>
                     <m:r>
+                      <m:rPr>
+                        <m:sty m:val="p"/>
+                      </m:rPr>
                       <m:t>/</m:t>
                     </m:r>
                     <m:rad>
@@ -514,7 +510,7 @@
               <w:t xml:space="preserve">a. Data was collected by a simple random sample. (We assume that this is true)</w:t>
             </w:r>
             <w:r>
-              <w:br w:type="textWrapping"/>
+              <w:br/>
             </w:r>
             <w:r>
               <w:t xml:space="preserve">b.</w:t>
@@ -523,16 +519,16 @@
               <w:t xml:space="preserve"> </w:t>
             </w:r>
             <m:oMath>
-              <m:bar>
-                <m:barPr>
-                  <m:pos m:val="top"/>
-                </m:barPr>
+              <m:acc>
+                <m:accPr>
+                  <m:chr m:val="‾"/>
+                </m:accPr>
                 <m:e>
                   <m:r>
                     <m:t>x</m:t>
                   </m:r>
                 </m:e>
-              </m:bar>
+              </m:acc>
             </m:oMath>
             <w:r>
               <w:t xml:space="preserve"> </w:t>
@@ -592,12 +588,18 @@
                 </m:sub>
               </m:sSub>
               <m:r>
+                <m:rPr>
+                  <m:sty m:val="p"/>
+                </m:rPr>
                 <m:t>:</m:t>
               </m:r>
               <m:r>
                 <m:t>μ</m:t>
               </m:r>
               <m:r>
+                <m:rPr>
+                  <m:sty m:val="p"/>
+                </m:rPr>
                 <m:t>=</m:t>
               </m:r>
               <m:r>
@@ -605,7 +607,7 @@
               </m:r>
             </m:oMath>
             <w:r>
-              <w:br w:type="textWrapping"/>
+              <w:br/>
             </w:r>
             <m:oMath>
               <m:sSub>
@@ -621,12 +623,18 @@
                 </m:sub>
               </m:sSub>
               <m:r>
+                <m:rPr>
+                  <m:sty m:val="p"/>
+                </m:rPr>
                 <m:t>:</m:t>
               </m:r>
               <m:r>
                 <m:t>μ</m:t>
               </m:r>
               <m:r>
+                <m:rPr>
+                  <m:sty m:val="p"/>
+                </m:rPr>
                 <m:t>&gt;</m:t>
               </m:r>
               <m:r>
@@ -967,6 +975,7 @@
         </w:tc>
       </w:tr>
     </w:tbl>
+    <w:bookmarkEnd w:id="20"/>
     <w:sectPr/>
   </w:body>
 </w:document>
@@ -998,17 +1007,14 @@
 <file path=word/numbering.xml><?xml version="1.0" encoding="utf-8"?>
 <w:numbering xmlns:w="http://schemas.openxmlformats.org/wordprocessingml/2006/main">
   <w:abstractNum w:abstractNumId="990">
-    <w:nsid w:val="170cd2de"/>
+    <w:nsid w:val="2c1ae401"/>
     <w:multiLevelType w:val="multilevel"/>
     <w:lvl w:ilvl="0">
       <w:numFmt w:val="bullet"/>
       <w:lvlText w:val=" "/>
       <w:lvlJc w:val="left"/>
       <w:pPr>
-        <w:tabs>
-          <w:tab w:val="num" w:pos="0"/>
-        </w:tabs>
-        <w:ind w:left="480" w:hanging="480"/>
+        <w:ind w:left="720" w:hanging="480"/>
       </w:pPr>
     </w:lvl>
     <w:lvl w:ilvl="1">
@@ -1016,10 +1022,7 @@
       <w:lvlText w:val=" "/>
       <w:lvlJc w:val="left"/>
       <w:pPr>
-        <w:tabs>
-          <w:tab w:val="num" w:pos="720"/>
-        </w:tabs>
-        <w:ind w:left="1200" w:hanging="480"/>
+        <w:ind w:left="1440" w:hanging="480"/>
       </w:pPr>
     </w:lvl>
     <w:lvl w:ilvl="2">
@@ -1027,10 +1030,7 @@
       <w:lvlText w:val=" "/>
       <w:lvlJc w:val="left"/>
       <w:pPr>
-        <w:tabs>
-          <w:tab w:val="num" w:pos="1440"/>
-        </w:tabs>
-        <w:ind w:left="1920" w:hanging="480"/>
+        <w:ind w:left="2160" w:hanging="480"/>
       </w:pPr>
     </w:lvl>
     <w:lvl w:ilvl="3">
@@ -1038,10 +1038,7 @@
       <w:lvlText w:val=" "/>
       <w:lvlJc w:val="left"/>
       <w:pPr>
-        <w:tabs>
-          <w:tab w:val="num" w:pos="2160"/>
-        </w:tabs>
-        <w:ind w:left="2640" w:hanging="480"/>
+        <w:ind w:left="2880" w:hanging="480"/>
       </w:pPr>
     </w:lvl>
     <w:lvl w:ilvl="4">
@@ -1049,10 +1046,7 @@
       <w:lvlText w:val=" "/>
       <w:lvlJc w:val="left"/>
       <w:pPr>
-        <w:tabs>
-          <w:tab w:val="num" w:pos="2880"/>
-        </w:tabs>
-        <w:ind w:left="3360" w:hanging="480"/>
+        <w:ind w:left="3600" w:hanging="480"/>
       </w:pPr>
     </w:lvl>
     <w:lvl w:ilvl="5">
@@ -1060,10 +1054,7 @@
       <w:lvlText w:val=" "/>
       <w:lvlJc w:val="left"/>
       <w:pPr>
-        <w:tabs>
-          <w:tab w:val="num" w:pos="3600"/>
-        </w:tabs>
-        <w:ind w:left="4080" w:hanging="480"/>
+        <w:ind w:left="4320" w:hanging="480"/>
       </w:pPr>
     </w:lvl>
     <w:lvl w:ilvl="6">
@@ -1071,10 +1062,7 @@
       <w:lvlText w:val=" "/>
       <w:lvlJc w:val="left"/>
       <w:pPr>
-        <w:tabs>
-          <w:tab w:val="num" w:pos="4320"/>
-        </w:tabs>
-        <w:ind w:left="4800" w:hanging="480"/>
+        <w:ind w:left="5040" w:hanging="480"/>
       </w:pPr>
     </w:lvl>
     <w:lvl w:ilvl="7">
@@ -1082,10 +1070,7 @@
       <w:lvlText w:val=" "/>
       <w:lvlJc w:val="left"/>
       <w:pPr>
-        <w:tabs>
-          <w:tab w:val="num" w:pos="5040"/>
-        </w:tabs>
-        <w:ind w:left="5520" w:hanging="480"/>
+        <w:ind w:left="5760" w:hanging="480"/>
       </w:pPr>
     </w:lvl>
     <w:lvl w:ilvl="8">
@@ -1093,119 +1078,10 @@
       <w:lvlText w:val=" "/>
       <w:lvlJc w:val="left"/>
       <w:pPr>
-        <w:tabs>
-          <w:tab w:val="num" w:pos="5760"/>
-        </w:tabs>
-        <w:ind w:left="6240" w:hanging="480"/>
+        <w:ind w:left="6480" w:hanging="480"/>
       </w:pPr>
     </w:lvl>
   </w:abstractNum>
-  <w:abstractNum w:abstractNumId="990">
-    <w:nsid w:val="2c1ae401"/>
-    <w:multiLevelType w:val="multilevel"/>
-    <w:lvl w:ilvl="0">
-      <w:numFmt w:val="bullet"/>
-      <w:lvlText w:val=" "/>
-      <w:lvlJc w:val="left"/>
-      <w:pPr>
-        <w:tabs>
-          <w:tab w:val="num" w:pos="0"/>
-        </w:tabs>
-        <w:ind w:left="480" w:hanging="480"/>
-      </w:pPr>
-    </w:lvl>
-    <w:lvl w:ilvl="1">
-      <w:numFmt w:val="bullet"/>
-      <w:lvlText w:val=" "/>
-      <w:lvlJc w:val="left"/>
-      <w:pPr>
-        <w:tabs>
-          <w:tab w:val="num" w:pos="720"/>
-        </w:tabs>
-        <w:ind w:left="1200" w:hanging="480"/>
-      </w:pPr>
-    </w:lvl>
-    <w:lvl w:ilvl="2">
-      <w:numFmt w:val="bullet"/>
-      <w:lvlText w:val=" "/>
-      <w:lvlJc w:val="left"/>
-      <w:pPr>
-        <w:tabs>
-          <w:tab w:val="num" w:pos="1440"/>
-        </w:tabs>
-        <w:ind w:left="1920" w:hanging="480"/>
-      </w:pPr>
-    </w:lvl>
-    <w:lvl w:ilvl="3">
-      <w:numFmt w:val="bullet"/>
-      <w:lvlText w:val=" "/>
-      <w:lvlJc w:val="left"/>
-      <w:pPr>
-        <w:tabs>
-          <w:tab w:val="num" w:pos="2160"/>
-        </w:tabs>
-        <w:ind w:left="2640" w:hanging="480"/>
-      </w:pPr>
-    </w:lvl>
-    <w:lvl w:ilvl="4">
-      <w:numFmt w:val="bullet"/>
-      <w:lvlText w:val=" "/>
-      <w:lvlJc w:val="left"/>
-      <w:pPr>
-        <w:tabs>
-          <w:tab w:val="num" w:pos="2880"/>
-        </w:tabs>
-        <w:ind w:left="3360" w:hanging="480"/>
-      </w:pPr>
-    </w:lvl>
-    <w:lvl w:ilvl="5">
-      <w:numFmt w:val="bullet"/>
-      <w:lvlText w:val=" "/>
-      <w:lvlJc w:val="left"/>
-      <w:pPr>
-        <w:tabs>
-          <w:tab w:val="num" w:pos="3600"/>
-        </w:tabs>
-        <w:ind w:left="4080" w:hanging="480"/>
-      </w:pPr>
-    </w:lvl>
-    <w:lvl w:ilvl="6">
-      <w:numFmt w:val="bullet"/>
-      <w:lvlText w:val=" "/>
-      <w:lvlJc w:val="left"/>
-      <w:pPr>
-        <w:tabs>
-          <w:tab w:val="num" w:pos="4320"/>
-        </w:tabs>
-        <w:ind w:left="4800" w:hanging="480"/>
-      </w:pPr>
-    </w:lvl>
-    <w:lvl w:ilvl="7">
-      <w:numFmt w:val="bullet"/>
-      <w:lvlText w:val=" "/>
-      <w:lvlJc w:val="left"/>
-      <w:pPr>
-        <w:tabs>
-          <w:tab w:val="num" w:pos="5040"/>
-        </w:tabs>
-        <w:ind w:left="5520" w:hanging="480"/>
-      </w:pPr>
-    </w:lvl>
-    <w:lvl w:ilvl="8">
-      <w:numFmt w:val="bullet"/>
-      <w:lvlText w:val=" "/>
-      <w:lvlJc w:val="left"/>
-      <w:pPr>
-        <w:tabs>
-          <w:tab w:val="num" w:pos="5760"/>
-        </w:tabs>
-        <w:ind w:left="6240" w:hanging="480"/>
-      </w:pPr>
-    </w:lvl>
-  </w:abstractNum>
-  <w:num w:numId="1000">
-    <w:abstractNumId w:val="990"/>
-  </w:num>
   <w:num w:numId="1000">
     <w:abstractNumId w:val="990"/>
   </w:num>
@@ -1352,7 +1228,7 @@
       <w:rFonts w:asciiTheme="majorHAnsi" w:eastAsiaTheme="majorEastAsia" w:hAnsiTheme="majorHAnsi" w:cstheme="majorBidi"/>
       <w:b/>
       <w:bCs/>
-      <w:color w:val="345A8A" w:themeColor="accent1" w:themeShade="B5"/>
+      <w:color w:val="4F81BD" w:themeColor="accent1"/>
       <w:sz w:val="32"/>
       <w:szCs w:val="32"/>
     </w:rPr>
@@ -1375,8 +1251,8 @@
       <w:b/>
       <w:bCs/>
       <w:color w:val="4F81BD" w:themeColor="accent1"/>
-      <w:sz w:val="32"/>
-      <w:szCs w:val="32"/>
+      <w:sz w:val="28"/>
+      <w:szCs w:val="28"/>
     </w:rPr>
   </w:style>
   <w:style w:type="paragraph" w:styleId="Heading3">
@@ -1397,8 +1273,8 @@
       <w:b/>
       <w:bCs/>
       <w:color w:val="4F81BD" w:themeColor="accent1"/>
-      <w:sz w:val="28"/>
-      <w:szCs w:val="28"/>
+      <w:sz w:val="24"/>
+      <w:szCs w:val="24"/>
     </w:rPr>
   </w:style>
   <w:style w:type="paragraph" w:styleId="Heading4">
@@ -1416,7 +1292,7 @@
     </w:pPr>
     <w:rPr>
       <w:rFonts w:asciiTheme="majorHAnsi" w:eastAsiaTheme="majorEastAsia" w:hAnsiTheme="majorHAnsi" w:cstheme="majorBidi"/>
-      <w:b/>
+      <w:i/>
       <w:bCs/>
       <w:color w:val="4F81BD" w:themeColor="accent1"/>
       <w:sz w:val="24"/>
@@ -1438,7 +1314,6 @@
     </w:pPr>
     <w:rPr>
       <w:rFonts w:asciiTheme="majorHAnsi" w:eastAsiaTheme="majorEastAsia" w:hAnsiTheme="majorHAnsi" w:cstheme="majorBidi"/>
-      <w:i/>
       <w:iCs/>
       <w:color w:val="4F81BD" w:themeColor="accent1"/>
       <w:sz w:val="24"/>
@@ -1534,14 +1409,8 @@
     <w:qFormat/>
     <w:pPr>
       <w:spacing w:before="100" w:after="100"/>
-      <w:ind w:firstLine="0"/>
-    </w:pPr>
-    <w:rPr>
-      <w:rFonts w:asciiTheme="majorHAnsi" w:eastAsiaTheme="majorEastAsia" w:hAnsiTheme="majorHAnsi" w:cstheme="majorBidi"/>
-      <w:bCs/>
-      <w:sz w:val="20"/>
-      <w:szCs w:val="20"/>
-    </w:rPr>
+      <w:ind w:firstLine="0" w:left="480" w:right="480"/>
+    </w:pPr>
   </w:style>
   <w:style w:type="paragraph" w:styleId="FootnoteText">
     <w:name w:val="Footnote Text"/>
@@ -1571,6 +1440,21 @@
         <w:right w:w="108" w:type="dxa"/>
       </w:tblCellMar>
     </w:tblPr>
+    <w:tblStylePr w:type="firstRow">
+      <w:tblPr>
+        <w:jc w:val="left"/>
+        <w:tblInd w:w="0" w:type="dxa"/>
+      </w:tblPr>
+      <w:trPr>
+        <w:jc w:val="left"/>
+      </w:trPr>
+      <w:tcPr>
+        <w:vAlign w:val="bottom"/>
+        <w:tcBorders>
+          <w:bottom w:val="single"/>
+        </w:tcBorders>
+      </w:tcPr>
+    </w:tblStylePr>
   </w:style>
   <w:style w:type="paragraph" w:customStyle="1" w:styleId="DefinitionTerm">
     <w:name w:val="Definition Term"/>
@@ -1634,6 +1518,10 @@
       <w:rFonts w:ascii="Consolas" w:hAnsi="Consolas"/>
       <w:sz w:val="22"/>
     </w:rPr>
+  </w:style>
+  <w:style w:type="character" w:customStyle="1" w:styleId="SectionNumber">
+    <w:name w:val="Section Number"/>
+    <w:basedOn w:val="BodyTextChar"/>
   </w:style>
   <w:style w:type="character" w:styleId="FootnoteReference">
     <w:name w:val="Footnote Reference"/>

</xml_diff>